<commit_message>
New redaction on files in a 2. and 3. folders
</commit_message>
<xml_diff>
--- a/Testing_command_project/2. Testing strategy for module of mobile application FUN&SUN/Testing strategy for module of mobile application FUN&SUN.docx
+++ b/Testing_command_project/2. Testing strategy for module of mobile application FUN&SUN/Testing strategy for module of mobile application FUN&SUN.docx
@@ -559,25 +559,7 @@
           <w:szCs w:val="32"/>
           <w:vertAlign w:val="subscript"/>
         </w:rPr>
-        <w:t xml:space="preserve">Располагается вторым по счету в </w:t>
-      </w:r>
-      <w:proofErr w:type="spellStart"/>
-      <w:r>
-        <w:rPr>
-          <w:sz w:val="32"/>
-          <w:szCs w:val="32"/>
-          <w:vertAlign w:val="subscript"/>
-        </w:rPr>
-        <w:t>навигейшн</w:t>
-      </w:r>
-      <w:proofErr w:type="spellEnd"/>
-      <w:r>
-        <w:rPr>
-          <w:sz w:val="32"/>
-          <w:szCs w:val="32"/>
-          <w:vertAlign w:val="subscript"/>
-        </w:rPr>
-        <w:t xml:space="preserve">-баре «Найти тур». </w:t>
+        <w:t xml:space="preserve">Располагается вторым по счету в навигейшн-баре «Найти тур». </w:t>
       </w:r>
       <w:r>
         <w:rPr>
@@ -819,7 +801,6 @@
         </w:rPr>
         <w:t xml:space="preserve"> </w:t>
       </w:r>
-      <w:proofErr w:type="spellStart"/>
       <w:r>
         <w:rPr>
           <w:b/>
@@ -831,7 +812,6 @@
         </w:rPr>
         <w:t>Jorney</w:t>
       </w:r>
-      <w:proofErr w:type="spellEnd"/>
       <w:r>
         <w:rPr>
           <w:b/>
@@ -976,7 +956,6 @@
         </w:rPr>
         <w:t xml:space="preserve"> </w:t>
       </w:r>
-      <w:proofErr w:type="gramStart"/>
       <w:r>
         <w:rPr>
           <w:sz w:val="32"/>
@@ -1001,7 +980,6 @@
         </w:rPr>
         <w:t xml:space="preserve"> (</w:t>
       </w:r>
-      <w:proofErr w:type="gramEnd"/>
       <w:r>
         <w:rPr>
           <w:sz w:val="32"/>
@@ -1036,7 +1014,6 @@
         </w:rPr>
         <w:t xml:space="preserve"> </w:t>
       </w:r>
-      <w:proofErr w:type="spellStart"/>
       <w:r>
         <w:rPr>
           <w:sz w:val="32"/>
@@ -1046,7 +1023,6 @@
         </w:rPr>
         <w:t>Figma</w:t>
       </w:r>
-      <w:proofErr w:type="spellEnd"/>
       <w:r>
         <w:rPr>
           <w:sz w:val="32"/>
@@ -1089,29 +1065,7 @@
           <w:szCs w:val="32"/>
           <w:vertAlign w:val="subscript"/>
         </w:rPr>
-        <w:t xml:space="preserve">TUI </w:t>
-      </w:r>
-      <w:proofErr w:type="spellStart"/>
-      <w:r>
-        <w:rPr>
-          <w:b/>
-          <w:bCs/>
-          <w:sz w:val="32"/>
-          <w:szCs w:val="32"/>
-          <w:vertAlign w:val="subscript"/>
-        </w:rPr>
-        <w:t>Plus</w:t>
-      </w:r>
-      <w:proofErr w:type="spellEnd"/>
-      <w:r>
-        <w:rPr>
-          <w:b/>
-          <w:bCs/>
-          <w:sz w:val="32"/>
-          <w:szCs w:val="32"/>
-          <w:vertAlign w:val="subscript"/>
-        </w:rPr>
-        <w:t xml:space="preserve"> 2020 из Sketch.pdf</w:t>
+        <w:t>TUI Plus 2020 из Sketch.pdf</w:t>
       </w:r>
       <w:r>
         <w:rPr>
@@ -3333,23 +3287,7 @@
         <w:t>Артем С.,</w:t>
       </w:r>
       <w:r>
-        <w:t xml:space="preserve"> Виктор Кириллин, Елена Лун., Сергей Р., Павел </w:t>
-      </w:r>
-      <w:proofErr w:type="spellStart"/>
-      <w:r>
-        <w:t>Мурай</w:t>
-      </w:r>
-      <w:proofErr w:type="spellEnd"/>
-      <w:r>
-        <w:t xml:space="preserve">, Юлия </w:t>
-      </w:r>
-      <w:proofErr w:type="spellStart"/>
-      <w:r>
-        <w:t>Ярмолович</w:t>
-      </w:r>
-      <w:proofErr w:type="spellEnd"/>
-      <w:r>
-        <w:t>.</w:t>
+        <w:t xml:space="preserve"> Виктор Кириллин, Елена Лун., Сергей Р., Павел Мурай, Юлия Ярмолович.</w:t>
       </w:r>
     </w:p>
     <w:p>
@@ -3410,11 +3348,9 @@
         </w:rPr>
         <w:t xml:space="preserve">, </w:t>
       </w:r>
-      <w:proofErr w:type="spellStart"/>
       <w:r>
         <w:t>снифферы</w:t>
       </w:r>
-      <w:proofErr w:type="spellEnd"/>
       <w:r>
         <w:rPr>
           <w:lang w:val="en-US"/>
@@ -3559,21 +3495,7 @@
         <w:rPr>
           <w:lang w:val="en-US"/>
         </w:rPr>
-        <w:t xml:space="preserve"> AMD </w:t>
-      </w:r>
-      <w:proofErr w:type="gramStart"/>
-      <w:r>
-        <w:rPr>
-          <w:lang w:val="en-US"/>
-        </w:rPr>
-        <w:t>FX(</w:t>
-      </w:r>
-      <w:proofErr w:type="gramEnd"/>
-      <w:r>
-        <w:rPr>
-          <w:lang w:val="en-US"/>
-        </w:rPr>
-        <w:t>tm)-8350 Eight-Core 4.00 GHz.</w:t>
+        <w:t xml:space="preserve"> AMD FX(tm)-8350 Eight-Core 4.00 GHz.</w:t>
       </w:r>
     </w:p>
     <w:p>
@@ -3618,15 +3540,7 @@
         <w:t xml:space="preserve"> б</w:t>
       </w:r>
       <w:r>
-        <w:t>аг-</w:t>
-      </w:r>
-      <w:proofErr w:type="spellStart"/>
-      <w:r>
-        <w:t>трекинговая</w:t>
-      </w:r>
-      <w:proofErr w:type="spellEnd"/>
-      <w:r>
-        <w:t xml:space="preserve"> система </w:t>
+        <w:t xml:space="preserve">аг-трекинговая система </w:t>
       </w:r>
       <w:r>
         <w:t>(</w:t>
@@ -3640,13 +3554,8 @@
       <w:r>
         <w:t xml:space="preserve">) </w:t>
       </w:r>
-      <w:proofErr w:type="spellStart"/>
-      <w:r>
-        <w:t>Jira</w:t>
-      </w:r>
-      <w:proofErr w:type="spellEnd"/>
-      <w:r>
-        <w:t xml:space="preserve"> и </w:t>
+      <w:r>
+        <w:t xml:space="preserve">Jira и </w:t>
       </w:r>
       <w:r>
         <w:t>система управления тестированием (</w:t>
@@ -3663,11 +3572,9 @@
       <w:r>
         <w:t xml:space="preserve"> </w:t>
       </w:r>
-      <w:proofErr w:type="spellStart"/>
       <w:r>
         <w:t>Qas</w:t>
       </w:r>
-      <w:proofErr w:type="spellEnd"/>
       <w:r>
         <w:rPr>
           <w:lang w:val="en-US"/>
@@ -3677,14 +3584,12 @@
       <w:r>
         <w:t>.</w:t>
       </w:r>
-      <w:proofErr w:type="spellStart"/>
       <w:r>
         <w:rPr>
           <w:lang w:val="en-US"/>
         </w:rPr>
         <w:t>io</w:t>
       </w:r>
-      <w:proofErr w:type="spellEnd"/>
       <w:r>
         <w:t>.</w:t>
       </w:r>
@@ -3779,31 +3684,7 @@
         <w:t xml:space="preserve"> </w:t>
       </w:r>
       <w:r>
-        <w:t xml:space="preserve">Провести тестирование конструктора на </w:t>
-      </w:r>
-      <w:proofErr w:type="spellStart"/>
-      <w:r>
-        <w:t>smoke</w:t>
-      </w:r>
-      <w:proofErr w:type="spellEnd"/>
-      <w:r>
-        <w:t xml:space="preserve"> и </w:t>
-      </w:r>
-      <w:proofErr w:type="spellStart"/>
-      <w:r>
-        <w:t>critical</w:t>
-      </w:r>
-      <w:proofErr w:type="spellEnd"/>
-      <w:r>
-        <w:t xml:space="preserve"> </w:t>
-      </w:r>
-      <w:proofErr w:type="spellStart"/>
-      <w:r>
-        <w:t>path</w:t>
-      </w:r>
-      <w:proofErr w:type="spellEnd"/>
-      <w:r>
-        <w:t xml:space="preserve"> уровнях для проверки работы основного функционала. А также GUI тестирование для проверки графического интерфейса на соответствие требованиям по дизайну.</w:t>
+        <w:t>Провести тестирование конструктора на smoke и critical path уровнях для проверки работы основного функционала. А также GUI тестирование для проверки графического интерфейса на соответствие требованиям по дизайну.</w:t>
       </w:r>
     </w:p>
     <w:p>
@@ -3867,29 +3748,8 @@
         </w:rPr>
         <w:t>s</w:t>
       </w:r>
-      <w:proofErr w:type="spellStart"/>
-      <w:r>
-        <w:t>moke</w:t>
-      </w:r>
-      <w:proofErr w:type="spellEnd"/>
-      <w:r>
-        <w:t xml:space="preserve"> и </w:t>
-      </w:r>
-      <w:proofErr w:type="spellStart"/>
-      <w:r>
-        <w:t>critical</w:t>
-      </w:r>
-      <w:proofErr w:type="spellEnd"/>
-      <w:r>
-        <w:t xml:space="preserve"> </w:t>
-      </w:r>
-      <w:proofErr w:type="spellStart"/>
-      <w:r>
-        <w:t>path</w:t>
-      </w:r>
-      <w:proofErr w:type="spellEnd"/>
-      <w:r>
-        <w:t xml:space="preserve"> уровнях </w:t>
+      <w:r>
+        <w:t xml:space="preserve">moke и critical path уровнях </w:t>
       </w:r>
       <w:r>
         <w:t xml:space="preserve">должно иметь 100% результат положительного прохождения тест-кейсов. В противном случае процесс тестирования следует прекратить и отдать проект разработчикам для правки основного функционала. Тестирование </w:t>
@@ -4013,31 +3873,7 @@
         <w:jc w:val="both"/>
       </w:pPr>
       <w:r>
-        <w:t xml:space="preserve">В результате ручного тестирования функционала модуля на уровне </w:t>
-      </w:r>
-      <w:proofErr w:type="spellStart"/>
-      <w:r>
-        <w:t>smoke</w:t>
-      </w:r>
-      <w:proofErr w:type="spellEnd"/>
-      <w:r>
-        <w:t xml:space="preserve"> и </w:t>
-      </w:r>
-      <w:proofErr w:type="spellStart"/>
-      <w:r>
-        <w:t>critical</w:t>
-      </w:r>
-      <w:proofErr w:type="spellEnd"/>
-      <w:r>
-        <w:t xml:space="preserve"> </w:t>
-      </w:r>
-      <w:proofErr w:type="spellStart"/>
-      <w:r>
-        <w:t>path</w:t>
-      </w:r>
-      <w:proofErr w:type="spellEnd"/>
-      <w:r>
-        <w:t>, а также проверки GUI в модуле найдены функционально-критичные дефекты и несоответствия интерфейса требованиям по дизайну. На текущий момент приложение не может быть отдано в релиз. Необходимы правки основного функционала. А также правки интерфейса экранов конструктора в соответствии с дизайн-макетами.</w:t>
+        <w:t>В результате ручного тестирования функционала модуля на уровне smoke и critical path, а также проверки GUI в модуле найдены функционально-критичные дефекты и несоответствия интерфейса требованиям по дизайну. На текущий момент приложение не может быть отдано в релиз. Необходимы правки основного функционала. А также правки интерфейса экранов конструктора в соответствии с дизайн-макетами.</w:t>
       </w:r>
       <w:r>
         <w:t xml:space="preserve"> </w:t>
@@ -4076,10 +3912,7 @@
         <w:t xml:space="preserve"> </w:t>
       </w:r>
       <w:r>
-        <w:t>суммарная по тест кейсам</w:t>
-      </w:r>
-      <w:r>
-        <w:t xml:space="preserve">, </w:t>
+        <w:t xml:space="preserve">суммарная по тест кейсам, </w:t>
       </w:r>
       <w:r>
         <w:t>список функционально-критичных дефектов.</w:t>
@@ -4115,8 +3948,6 @@
         </w:rPr>
         <w:t xml:space="preserve"> </w:t>
       </w:r>
-      <w:bookmarkStart w:id="0" w:name="_GoBack"/>
-      <w:bookmarkEnd w:id="0"/>
     </w:p>
     <w:p>
       <w:pPr>
@@ -4140,21 +3971,14 @@
           <w:b/>
           <w:bCs/>
         </w:rPr>
-        <w:t>Отчет о тестировании модуля Конструктор поездок мобильного приложения</w:t>
-      </w:r>
-      <w:r>
-        <w:rPr>
-          <w:b/>
-          <w:bCs/>
-        </w:rPr>
-        <w:t xml:space="preserve"> </w:t>
-      </w:r>
-      <w:r>
-        <w:rPr>
-          <w:b/>
-          <w:bCs/>
-        </w:rPr>
-        <w:t>FUN&amp;SUN.</w:t>
+        <w:t>FUN&amp;SUN mobile app module testing report</w:t>
+      </w:r>
+      <w:r>
+        <w:rPr>
+          <w:b/>
+          <w:bCs/>
+        </w:rPr>
+        <w:t>.</w:t>
       </w:r>
       <w:r>
         <w:rPr>
@@ -4164,6 +3988,8 @@
         </w:rPr>
         <w:t>pdf</w:t>
       </w:r>
+      <w:bookmarkStart w:id="0" w:name="_GoBack"/>
+      <w:bookmarkEnd w:id="0"/>
       <w:r>
         <w:t>.</w:t>
       </w:r>

</xml_diff>